<commit_message>
added a mysql file
</commit_message>
<xml_diff>
--- a/SupportingDocuments/Deployment Document.docx
+++ b/SupportingDocuments/Deployment Document.docx
@@ -129,28 +129,12 @@
     </w:p>
     <w:p>
       <w:r>
-        <w:t xml:space="preserve">|   |   └── </w:t>
-      </w:r>
-      <w:proofErr w:type="spellStart"/>
-      <w:r>
-        <w:t>TrafficData</w:t>
-      </w:r>
-      <w:proofErr w:type="spellEnd"/>
-      <w:r>
-        <w:t>/</w:t>
-      </w:r>
-    </w:p>
-    <w:p>
-      <w:r>
-        <w:t xml:space="preserve">|   |   └── </w:t>
-      </w:r>
-      <w:proofErr w:type="spellStart"/>
-      <w:r>
-        <w:t>TwitterXAPI</w:t>
-      </w:r>
-      <w:proofErr w:type="spellEnd"/>
-      <w:r>
-        <w:t>/</w:t>
+        <w:t>|   |   └── TrafficData/</w:t>
+      </w:r>
+    </w:p>
+    <w:p>
+      <w:r>
+        <w:t>|   |   └── TwitterXAPI/</w:t>
       </w:r>
     </w:p>
     <w:p>
@@ -163,13 +147,8 @@
       <w:r>
         <w:t xml:space="preserve">── </w:t>
       </w:r>
-      <w:proofErr w:type="spellStart"/>
-      <w:r>
-        <w:t>SupportingDocuments</w:t>
-      </w:r>
-      <w:proofErr w:type="spellEnd"/>
-      <w:r>
-        <w:t>/</w:t>
+      <w:r>
+        <w:t>SupportingDocuments/</w:t>
       </w:r>
     </w:p>
     <w:p>
@@ -205,13 +184,7 @@
         <w:t xml:space="preserve">│   └── </w:t>
       </w:r>
       <w:r>
-        <w:t>console</w:t>
-      </w:r>
-      <w:r>
-        <w:t>.p</w:t>
-      </w:r>
-      <w:r>
-        <w:t>y</w:t>
+        <w:t>console_pages</w:t>
       </w:r>
     </w:p>
     <w:p>
@@ -269,13 +242,8 @@
         </w:numPr>
       </w:pPr>
       <w:r>
-        <w:t xml:space="preserve">Required Python packages: pandas, </w:t>
-      </w:r>
-      <w:proofErr w:type="spellStart"/>
-      <w:r>
-        <w:t>sqlalchemy</w:t>
-      </w:r>
-      <w:proofErr w:type="spellEnd"/>
+        <w:t>Required Python packages: pandas, sqlalchemy</w:t>
+      </w:r>
       <w:r>
         <w:t>,</w:t>
       </w:r>
@@ -291,11 +259,9 @@
         </w:rPr>
         <w:t xml:space="preserve"> </w:t>
       </w:r>
-      <w:proofErr w:type="spellStart"/>
       <w:r>
         <w:t>pyodbc</w:t>
       </w:r>
-      <w:proofErr w:type="spellEnd"/>
       <w:r>
         <w:t xml:space="preserve">, </w:t>
       </w:r>
@@ -317,11 +283,9 @@
         </w:rPr>
         <w:t xml:space="preserve"> </w:t>
       </w:r>
-      <w:proofErr w:type="spellStart"/>
       <w:r>
         <w:t>os</w:t>
       </w:r>
-      <w:proofErr w:type="spellEnd"/>
     </w:p>
     <w:p>
       <w:pPr>
@@ -550,15 +514,13 @@
         </w:numPr>
       </w:pPr>
       <w:r>
-        <w:t>Navigate to Data\</w:t>
-      </w:r>
-      <w:proofErr w:type="spellStart"/>
-      <w:r>
-        <w:t>TrafficData</w:t>
-      </w:r>
-      <w:proofErr w:type="spellEnd"/>
-      <w:r>
-        <w:t xml:space="preserve"> folder </w:t>
+        <w:t>Navigate to Data\TrafficData</w:t>
+      </w:r>
+      <w:r>
+        <w:t xml:space="preserve">\Databsaes </w:t>
+      </w:r>
+      <w:r>
+        <w:t xml:space="preserve">folder </w:t>
       </w:r>
     </w:p>
     <w:p>
@@ -678,18 +640,10 @@
         <w:t>Navigate to Data\</w:t>
       </w:r>
       <w:r>
-        <w:t xml:space="preserve"> </w:t>
-      </w:r>
-      <w:proofErr w:type="spellStart"/>
-      <w:r>
-        <w:t>TwitterXAPI</w:t>
-      </w:r>
-      <w:r>
-        <w:t>folder</w:t>
-      </w:r>
-      <w:proofErr w:type="spellEnd"/>
-      <w:r>
-        <w:t xml:space="preserve"> </w:t>
+        <w:t xml:space="preserve"> TwitterXAPI</w:t>
+      </w:r>
+      <w:r>
+        <w:t xml:space="preserve">folder </w:t>
       </w:r>
     </w:p>
     <w:p>

</xml_diff>